<commit_message>
updated doc, added images
</commit_message>
<xml_diff>
--- a/documents/documentation.docx
+++ b/documents/documentation.docx
@@ -652,15 +652,156 @@
     </w:p>
     <w:p>
       <w:pPr>
+        <w:rPr>
+          <w:lang w:val="nl-NL"/>
+        </w:rPr>
+      </w:pPr>
+      <w:r>
+        <w:rPr>
+          <w:noProof/>
+          <w:lang w:val="nl-NL"/>
+        </w:rPr>
+        <w:drawing>
+          <wp:inline distT="0" distB="0" distL="0" distR="0" wp14:anchorId="73EDB8A5" wp14:editId="08A43036">
+            <wp:extent cx="5934075" cy="1895475"/>
+            <wp:effectExtent l="0" t="0" r="9525" b="9525"/>
+            <wp:docPr id="3" name="Afbeelding 3"/>
+            <wp:cNvGraphicFramePr>
+              <a:graphicFrameLocks xmlns:a="http://schemas.openxmlformats.org/drawingml/2006/main" noChangeAspect="1"/>
+            </wp:cNvGraphicFramePr>
+            <a:graphic xmlns:a="http://schemas.openxmlformats.org/drawingml/2006/main">
+              <a:graphicData uri="http://schemas.openxmlformats.org/drawingml/2006/picture">
+                <pic:pic xmlns:pic="http://schemas.openxmlformats.org/drawingml/2006/picture">
+                  <pic:nvPicPr>
+                    <pic:cNvPr id="0" name="Picture 2"/>
+                    <pic:cNvPicPr>
+                      <a:picLocks noChangeAspect="1" noChangeArrowheads="1"/>
+                    </pic:cNvPicPr>
+                  </pic:nvPicPr>
+                  <pic:blipFill>
+                    <a:blip r:embed="rId7">
+                      <a:extLst>
+                        <a:ext uri="{28A0092B-C50C-407E-A947-70E740481C1C}">
+                          <a14:useLocalDpi xmlns:a14="http://schemas.microsoft.com/office/drawing/2010/main" val="0"/>
+                        </a:ext>
+                      </a:extLst>
+                    </a:blip>
+                    <a:srcRect/>
+                    <a:stretch>
+                      <a:fillRect/>
+                    </a:stretch>
+                  </pic:blipFill>
+                  <pic:spPr bwMode="auto">
+                    <a:xfrm>
+                      <a:off x="0" y="0"/>
+                      <a:ext cx="5934075" cy="1895475"/>
+                    </a:xfrm>
+                    <a:prstGeom prst="rect">
+                      <a:avLst/>
+                    </a:prstGeom>
+                    <a:noFill/>
+                    <a:ln>
+                      <a:noFill/>
+                    </a:ln>
+                  </pic:spPr>
+                </pic:pic>
+              </a:graphicData>
+            </a:graphic>
+          </wp:inline>
+        </w:drawing>
+      </w:r>
+    </w:p>
+    <w:p>
+      <w:pPr>
+        <w:rPr>
+          <w:lang w:val="nl-NL"/>
+        </w:rPr>
+      </w:pPr>
+      <w:r>
+        <w:rPr>
+          <w:lang w:val="nl-NL"/>
+        </w:rPr>
+        <w:t xml:space="preserve">Een foto van hoe de grafieken op </w:t>
+      </w:r>
+      <w:proofErr w:type="spellStart"/>
+      <w:r>
+        <w:rPr>
+          <w:lang w:val="nl-NL"/>
+        </w:rPr>
+        <w:t>Thingspeak</w:t>
+      </w:r>
+      <w:proofErr w:type="spellEnd"/>
+      <w:r>
+        <w:rPr>
+          <w:lang w:val="nl-NL"/>
+        </w:rPr>
+        <w:t xml:space="preserve"> eruitzien.</w:t>
+      </w:r>
+    </w:p>
+    <w:p>
+      <w:pPr>
+        <w:rPr>
+          <w:lang w:val="nl-NL"/>
+        </w:rPr>
+      </w:pPr>
+    </w:p>
+    <w:p>
+      <w:pPr>
         <w:pStyle w:val="Kop1"/>
         <w:rPr>
           <w:lang w:val="nl-NL"/>
         </w:rPr>
       </w:pPr>
-      <w:r>
-        <w:rPr>
-          <w:lang w:val="nl-NL"/>
-        </w:rPr>
+    </w:p>
+    <w:p>
+      <w:pPr>
+        <w:pStyle w:val="Kop1"/>
+        <w:rPr>
+          <w:lang w:val="nl-NL"/>
+        </w:rPr>
+      </w:pPr>
+    </w:p>
+    <w:p>
+      <w:pPr>
+        <w:pStyle w:val="Kop1"/>
+        <w:rPr>
+          <w:lang w:val="nl-NL"/>
+        </w:rPr>
+      </w:pPr>
+    </w:p>
+    <w:p>
+      <w:pPr>
+        <w:rPr>
+          <w:lang w:val="nl-NL"/>
+        </w:rPr>
+      </w:pPr>
+    </w:p>
+    <w:p>
+      <w:pPr>
+        <w:rPr>
+          <w:lang w:val="nl-NL"/>
+        </w:rPr>
+      </w:pPr>
+    </w:p>
+    <w:p>
+      <w:pPr>
+        <w:rPr>
+          <w:lang w:val="nl-NL"/>
+        </w:rPr>
+      </w:pPr>
+    </w:p>
+    <w:p>
+      <w:pPr>
+        <w:pStyle w:val="Kop1"/>
+        <w:rPr>
+          <w:lang w:val="nl-NL"/>
+        </w:rPr>
+      </w:pPr>
+      <w:r>
+        <w:rPr>
+          <w:lang w:val="nl-NL"/>
+        </w:rPr>
+        <w:lastRenderedPageBreak/>
         <w:t>Gebruikte</w:t>
       </w:r>
       <w:r>
@@ -790,7 +931,7 @@
           <w:rFonts w:cstheme="minorHAnsi"/>
         </w:rPr>
       </w:pPr>
-      <w:hyperlink r:id="rId7" w:history="1">
+      <w:hyperlink r:id="rId8" w:history="1">
         <w:proofErr w:type="spellStart"/>
         <w:r>
           <w:rPr>
@@ -819,7 +960,7 @@
           <w:rFonts w:cstheme="minorHAnsi"/>
         </w:rPr>
       </w:pPr>
-      <w:hyperlink r:id="rId8" w:history="1">
+      <w:hyperlink r:id="rId9" w:history="1">
         <w:r>
           <w:rPr>
             <w:rStyle w:val="Hyperlink"/>
@@ -907,7 +1048,7 @@
                     </pic:cNvPicPr>
                   </pic:nvPicPr>
                   <pic:blipFill>
-                    <a:blip r:embed="rId9">
+                    <a:blip r:embed="rId10">
                       <a:extLst>
                         <a:ext uri="{28A0092B-C50C-407E-A947-70E740481C1C}">
                           <a14:useLocalDpi xmlns:a14="http://schemas.microsoft.com/office/drawing/2010/main" val="0"/>
@@ -965,7 +1106,7 @@
         </w:rPr>
         <w:t xml:space="preserve">: </w:t>
       </w:r>
-      <w:hyperlink r:id="rId10" w:history="1">
+      <w:hyperlink r:id="rId11" w:history="1">
         <w:r>
           <w:rPr>
             <w:rStyle w:val="Hyperlink"/>
@@ -1020,6 +1161,164 @@
           <w:lang w:val="nl-NL"/>
         </w:rPr>
         <w:t>)</w:t>
+      </w:r>
+    </w:p>
+    <w:p>
+      <w:pPr>
+        <w:rPr>
+          <w:lang w:val="nl-NL"/>
+        </w:rPr>
+      </w:pPr>
+    </w:p>
+    <w:p>
+      <w:pPr>
+        <w:rPr>
+          <w:lang w:val="nl-NL"/>
+        </w:rPr>
+      </w:pPr>
+    </w:p>
+    <w:p>
+      <w:pPr>
+        <w:rPr>
+          <w:lang w:val="nl-NL"/>
+        </w:rPr>
+      </w:pPr>
+    </w:p>
+    <w:p>
+      <w:pPr>
+        <w:rPr>
+          <w:lang w:val="nl-NL"/>
+        </w:rPr>
+      </w:pPr>
+    </w:p>
+    <w:p>
+      <w:pPr>
+        <w:rPr>
+          <w:lang w:val="nl-NL"/>
+        </w:rPr>
+      </w:pPr>
+    </w:p>
+    <w:p>
+      <w:pPr>
+        <w:rPr>
+          <w:lang w:val="nl-NL"/>
+        </w:rPr>
+      </w:pPr>
+    </w:p>
+    <w:p>
+      <w:pPr>
+        <w:rPr>
+          <w:lang w:val="nl-NL"/>
+        </w:rPr>
+      </w:pPr>
+    </w:p>
+    <w:p>
+      <w:pPr>
+        <w:rPr>
+          <w:lang w:val="nl-NL"/>
+        </w:rPr>
+      </w:pPr>
+      <w:r>
+        <w:rPr>
+          <w:noProof/>
+          <w:lang w:val="nl-NL"/>
+        </w:rPr>
+        <w:drawing>
+          <wp:anchor distT="0" distB="0" distL="114300" distR="114300" simplePos="0" relativeHeight="251659264" behindDoc="0" locked="0" layoutInCell="1" allowOverlap="1" wp14:anchorId="0C874221" wp14:editId="5883A2A3">
+            <wp:simplePos x="0" y="0"/>
+            <wp:positionH relativeFrom="margin">
+              <wp:align>left</wp:align>
+            </wp:positionH>
+            <wp:positionV relativeFrom="paragraph">
+              <wp:posOffset>285750</wp:posOffset>
+            </wp:positionV>
+            <wp:extent cx="4876165" cy="2743200"/>
+            <wp:effectExtent l="0" t="0" r="635" b="0"/>
+            <wp:wrapSquare wrapText="bothSides"/>
+            <wp:docPr id="6" name="Afbeelding 6"/>
+            <wp:cNvGraphicFramePr>
+              <a:graphicFrameLocks xmlns:a="http://schemas.openxmlformats.org/drawingml/2006/main" noChangeAspect="1"/>
+            </wp:cNvGraphicFramePr>
+            <a:graphic xmlns:a="http://schemas.openxmlformats.org/drawingml/2006/main">
+              <a:graphicData uri="http://schemas.openxmlformats.org/drawingml/2006/picture">
+                <pic:pic xmlns:pic="http://schemas.openxmlformats.org/drawingml/2006/picture">
+                  <pic:nvPicPr>
+                    <pic:cNvPr id="0" name="Picture 3"/>
+                    <pic:cNvPicPr>
+                      <a:picLocks noChangeAspect="1" noChangeArrowheads="1"/>
+                    </pic:cNvPicPr>
+                  </pic:nvPicPr>
+                  <pic:blipFill>
+                    <a:blip r:embed="rId12" cstate="print">
+                      <a:extLst>
+                        <a:ext uri="{28A0092B-C50C-407E-A947-70E740481C1C}">
+                          <a14:useLocalDpi xmlns:a14="http://schemas.microsoft.com/office/drawing/2010/main" val="0"/>
+                        </a:ext>
+                      </a:extLst>
+                    </a:blip>
+                    <a:srcRect/>
+                    <a:stretch>
+                      <a:fillRect/>
+                    </a:stretch>
+                  </pic:blipFill>
+                  <pic:spPr bwMode="auto">
+                    <a:xfrm>
+                      <a:off x="0" y="0"/>
+                      <a:ext cx="4878771" cy="2744590"/>
+                    </a:xfrm>
+                    <a:prstGeom prst="rect">
+                      <a:avLst/>
+                    </a:prstGeom>
+                    <a:noFill/>
+                    <a:ln>
+                      <a:noFill/>
+                    </a:ln>
+                  </pic:spPr>
+                </pic:pic>
+              </a:graphicData>
+            </a:graphic>
+            <wp14:sizeRelH relativeFrom="margin">
+              <wp14:pctWidth>0</wp14:pctWidth>
+            </wp14:sizeRelH>
+            <wp14:sizeRelV relativeFrom="margin">
+              <wp14:pctHeight>0</wp14:pctHeight>
+            </wp14:sizeRelV>
+          </wp:anchor>
+        </w:drawing>
+      </w:r>
+    </w:p>
+    <w:p>
+      <w:pPr>
+        <w:rPr>
+          <w:lang w:val="nl-NL"/>
+        </w:rPr>
+      </w:pPr>
+    </w:p>
+    <w:p>
+      <w:pPr>
+        <w:rPr>
+          <w:lang w:val="nl-NL"/>
+        </w:rPr>
+      </w:pPr>
+      <w:r>
+        <w:rPr>
+          <w:lang w:val="nl-NL"/>
+        </w:rPr>
+        <w:t xml:space="preserve">Dit is hoe het prototype er in de werkelijkheid eruitziet. De Jumperkabels zijn direct aangesloten op de </w:t>
+      </w:r>
+      <w:proofErr w:type="spellStart"/>
+      <w:r>
+        <w:rPr>
+          <w:lang w:val="nl-NL"/>
+        </w:rPr>
+        <w:t>Raspberry</w:t>
+      </w:r>
+      <w:proofErr w:type="spellEnd"/>
+      <w:r>
+        <w:rPr>
+          <w:lang w:val="nl-NL"/>
+        </w:rPr>
+        <w:t xml:space="preserve"> Pi.</w:t>
       </w:r>
     </w:p>
     <w:p>
@@ -1080,7 +1379,7 @@
                     </pic:cNvPicPr>
                   </pic:nvPicPr>
                   <pic:blipFill>
-                    <a:blip r:embed="rId11">
+                    <a:blip r:embed="rId13">
                       <a:extLst>
                         <a:ext uri="{28A0092B-C50C-407E-A947-70E740481C1C}">
                           <a14:useLocalDpi xmlns:a14="http://schemas.microsoft.com/office/drawing/2010/main" val="0"/>

</xml_diff>